<commit_message>
Finalización de puntos 4 y 6.
</commit_message>
<xml_diff>
--- a/TG3_gonbaz.docx
+++ b/TG3_gonbaz.docx
@@ -2956,7 +2956,11 @@
     </w:p>
     <w:p>
       <w:r>
-        <w:t xml:space="preserve">Esta interfaz resulta bastante menos intuitiva que la de </w:t>
+        <w:br/>
+        <w:t xml:space="preserve">La interfaz va a depender del entorno de desarrollo que utilicemos, en este caso </w:t>
+      </w:r>
+      <w:r>
+        <w:t xml:space="preserve">resulta bastante menos intuitiva que la de </w:t>
       </w:r>
       <w:proofErr w:type="spellStart"/>
       <w:r>
@@ -3063,6 +3067,7 @@
         </w:numPr>
       </w:pPr>
       <w:r>
+        <w:lastRenderedPageBreak/>
         <w:t>De la línea 4 a la 7 se encuentran los diferentes importes necesarios para el funcionamiento del proyecto, es decir,  los drivers.</w:t>
       </w:r>
     </w:p>
@@ -3075,7 +3080,6 @@
         </w:numPr>
       </w:pPr>
       <w:r>
-        <w:lastRenderedPageBreak/>
         <w:t xml:space="preserve">De la línea 9 a la 13, la función </w:t>
       </w:r>
       <w:proofErr w:type="spellStart"/>
@@ -3247,6 +3251,7 @@
           <w:noProof/>
           <w:lang w:eastAsia="es-ES"/>
         </w:rPr>
+        <w:lastRenderedPageBreak/>
         <w:drawing>
           <wp:inline distT="0" distB="0" distL="0" distR="0">
             <wp:extent cx="5400040" cy="2018030"/>
@@ -3293,7 +3298,6 @@
     <w:p/>
     <w:p>
       <w:r>
-        <w:lastRenderedPageBreak/>
         <w:t>Por último, con todos los valores correctos se produce el registro y Facebook nos reclama número de móvil para verificar la cuenta:</w:t>
       </w:r>
     </w:p>
@@ -3354,9 +3358,7 @@
       <w:r>
         <w:t>4.4 Documentación de instalación</w:t>
       </w:r>
-      <w:bookmarkStart w:id="16" w:name="_GoBack"/>
       <w:bookmarkEnd w:id="15"/>
-      <w:bookmarkEnd w:id="16"/>
     </w:p>
     <w:p>
       <w:r>
@@ -3372,8 +3374,19 @@
       </w:r>
     </w:p>
     <w:p>
-      <w:r>
-        <w:t xml:space="preserve">Driver: </w:t>
+      <w:pPr>
+        <w:jc w:val="left"/>
+      </w:pPr>
+      <w:r>
+        <w:t xml:space="preserve">El driver de </w:t>
+      </w:r>
+      <w:proofErr w:type="spellStart"/>
+      <w:r>
+        <w:t>Chrom</w:t>
+      </w:r>
+      <w:proofErr w:type="spellEnd"/>
+      <w:r>
+        <w:t xml:space="preserve"> se puede descargar desde diferentes sitios web, este es uno de ellos: </w:t>
       </w:r>
       <w:r>
         <w:t>https://sites.google.com/a/chromium.org/chromedriver/downloads</w:t>
@@ -3385,6 +3398,7 @@
           <w:noProof/>
           <w:lang w:eastAsia="es-ES"/>
         </w:rPr>
+        <w:lastRenderedPageBreak/>
         <w:drawing>
           <wp:inline distT="0" distB="0" distL="0" distR="0">
             <wp:extent cx="5400040" cy="3094990"/>
@@ -3430,7 +3444,15 @@
     </w:p>
     <w:p>
       <w:r>
-        <w:t xml:space="preserve">Entorno Python: </w:t>
+        <w:t>También es necesario el entorno de desarrollo de Python para hacer las llamadas a los drivers y comenzar con la prueba.</w:t>
+      </w:r>
+    </w:p>
+    <w:p>
+      <w:r>
+        <w:t>Se puede descargar desde la página oficial</w:t>
+      </w:r>
+      <w:r>
+        <w:t xml:space="preserve">: </w:t>
       </w:r>
       <w:r>
         <w:t>https://www.python.org/downloads/</w:t>
@@ -3442,7 +3464,6 @@
           <w:noProof/>
           <w:lang w:eastAsia="es-ES"/>
         </w:rPr>
-        <w:lastRenderedPageBreak/>
         <w:drawing>
           <wp:inline distT="0" distB="0" distL="0" distR="0">
             <wp:extent cx="5400040" cy="2148840"/>
@@ -3562,18 +3583,132 @@
       <w:pPr>
         <w:pStyle w:val="Ttulo2"/>
       </w:pPr>
-      <w:bookmarkStart w:id="17" w:name="_Toc448254560"/>
+      <w:bookmarkStart w:id="16" w:name="_Toc448254560"/>
       <w:r>
         <w:t>4.5 Manual de usuario</w:t>
       </w:r>
+      <w:bookmarkEnd w:id="16"/>
+    </w:p>
+    <w:p>
+      <w:pPr>
+        <w:jc w:val="left"/>
+      </w:pPr>
+      <w:bookmarkStart w:id="17" w:name="_GoBack"/>
       <w:bookmarkEnd w:id="17"/>
-    </w:p>
-    <w:p>
-      <w:r>
-        <w:t>Descripción suficiente para que una persona que no ha participado en el proyecto pueda utilizar toda la funcionalidad que ofrece el prototipo.</w:t>
-      </w:r>
-      <w:r>
-        <w:t xml:space="preserve"> Que debe coincidir con los requisitos funcionales incluidos en el apartado 2.</w:t>
+      <w:r>
+        <w:t>Para poder llevar a cabo la ejecución de este prototipo es necesario tener</w:t>
+      </w:r>
+      <w:r>
+        <w:t xml:space="preserve"> conocimientos previos de Python, partiendo de ahí en los apartados 4.1 Documentación de diseño y 4.2 Documentación de construcción se explica toda la información necesaria para la implementación de este prototipo. </w:t>
+      </w:r>
+      <w:r>
+        <w:br w:type="page"/>
+      </w:r>
+    </w:p>
+    <w:p>
+      <w:pPr>
+        <w:pStyle w:val="Ttulo1"/>
+      </w:pPr>
+      <w:bookmarkStart w:id="18" w:name="_Toc448254561"/>
+      <w:r>
+        <w:lastRenderedPageBreak/>
+        <w:t xml:space="preserve">5. Proyecto de implementación de un prototipo del sistema utilizando la tecnología </w:t>
+      </w:r>
+      <w:r>
+        <w:t>B</w:t>
+      </w:r>
+      <w:bookmarkEnd w:id="18"/>
+    </w:p>
+    <w:p>
+      <w:r>
+        <w:t>Se trata de incluir en este apartado la documentación del desarrollo del proyecto de implementa</w:t>
+      </w:r>
+      <w:r>
+        <w:t>ción, utilizando la tecnología B</w:t>
+      </w:r>
+      <w:r>
+        <w:t>, del sistema cuyos requisitos funcionales se enumeraron en el apartado 2.</w:t>
+      </w:r>
+    </w:p>
+    <w:p>
+      <w:pPr>
+        <w:pStyle w:val="Ttulo2"/>
+      </w:pPr>
+      <w:bookmarkStart w:id="19" w:name="_Toc448254562"/>
+      <w:r>
+        <w:t>5.1 Documentación de diseño</w:t>
+      </w:r>
+      <w:bookmarkEnd w:id="19"/>
+    </w:p>
+    <w:p>
+      <w:r>
+        <w:t>Hay que incluir la descripción del diseño del prototipo, incluyen</w:t>
+      </w:r>
+      <w:r>
+        <w:t xml:space="preserve">do diagramas, y el diseño </w:t>
+      </w:r>
+      <w:r>
+        <w:t>de la interfaz de usuario.</w:t>
+      </w:r>
+    </w:p>
+    <w:p>
+      <w:pPr>
+        <w:pStyle w:val="Ttulo2"/>
+      </w:pPr>
+      <w:bookmarkStart w:id="20" w:name="_Toc448254563"/>
+      <w:r>
+        <w:t>5.2 Documentación de construcción</w:t>
+      </w:r>
+      <w:bookmarkEnd w:id="20"/>
+    </w:p>
+    <w:p>
+      <w:r>
+        <w:t>Hay que incluir una descripción de la construcción del prototipo, incluyendo algún extracto de código fuente. No es necesario todo el código. Sólo algún extracto para ver cómo se ha comentado.</w:t>
+      </w:r>
+    </w:p>
+    <w:p>
+      <w:pPr>
+        <w:pStyle w:val="Ttulo2"/>
+      </w:pPr>
+      <w:bookmarkStart w:id="21" w:name="_Toc448254564"/>
+      <w:r>
+        <w:t>5.3 Documentación de pruebas</w:t>
+      </w:r>
+      <w:bookmarkEnd w:id="21"/>
+    </w:p>
+    <w:p>
+      <w:r>
+        <w:t>Casos de prueba establecidos y resultados de las pruebas y acciones de corrección. No es creíble que no hayan aparecido errores en los caso de prueba.</w:t>
+      </w:r>
+    </w:p>
+    <w:p>
+      <w:pPr>
+        <w:pStyle w:val="Ttulo2"/>
+      </w:pPr>
+      <w:bookmarkStart w:id="22" w:name="_Toc448254565"/>
+      <w:r>
+        <w:t>5.4 Documentación de instalación</w:t>
+      </w:r>
+      <w:bookmarkEnd w:id="22"/>
+    </w:p>
+    <w:p>
+      <w:r>
+        <w:t>Descripción suficiente para que una persona que no ha participado en el proyecto pueda instalar el prototipo.</w:t>
+      </w:r>
+    </w:p>
+    <w:p>
+      <w:pPr>
+        <w:pStyle w:val="Ttulo2"/>
+      </w:pPr>
+      <w:bookmarkStart w:id="23" w:name="_Toc448254566"/>
+      <w:r>
+        <w:t>5.5 Manual de usuario</w:t>
+      </w:r>
+      <w:bookmarkEnd w:id="23"/>
+    </w:p>
+    <w:p>
+      <w:r>
+        <w:t>Descripción suficiente para que una persona que no ha participado en el proyecto pueda utilizar toda la funcionalidad que ofrece el prototipo. Que debe coincidir con los requisitos funcionales incluidos en el apartado 2.</w:t>
       </w:r>
     </w:p>
     <w:p>
@@ -3595,127 +3730,6 @@
       <w:pPr>
         <w:pStyle w:val="Ttulo1"/>
       </w:pPr>
-      <w:bookmarkStart w:id="18" w:name="_Toc448254561"/>
-      <w:r>
-        <w:lastRenderedPageBreak/>
-        <w:t xml:space="preserve">5. Proyecto de implementación de un prototipo del sistema utilizando la tecnología </w:t>
-      </w:r>
-      <w:r>
-        <w:t>B</w:t>
-      </w:r>
-      <w:bookmarkEnd w:id="18"/>
-    </w:p>
-    <w:p>
-      <w:r>
-        <w:t>Se trata de incluir en este apartado la documentación del desarrollo del proyecto de implementa</w:t>
-      </w:r>
-      <w:r>
-        <w:t>ción, utilizando la tecnología B</w:t>
-      </w:r>
-      <w:r>
-        <w:t>, del sistema cuyos requisitos funcionales se enumeraron en el apartado 2.</w:t>
-      </w:r>
-    </w:p>
-    <w:p>
-      <w:pPr>
-        <w:pStyle w:val="Ttulo2"/>
-      </w:pPr>
-      <w:bookmarkStart w:id="19" w:name="_Toc448254562"/>
-      <w:r>
-        <w:t>5.1 Documentación de diseño</w:t>
-      </w:r>
-      <w:bookmarkEnd w:id="19"/>
-    </w:p>
-    <w:p>
-      <w:r>
-        <w:t>Hay que incluir la descripción del diseño del prototipo, incluyen</w:t>
-      </w:r>
-      <w:r>
-        <w:t xml:space="preserve">do diagramas, y el diseño </w:t>
-      </w:r>
-      <w:r>
-        <w:t>de la interfaz de usuario.</w:t>
-      </w:r>
-    </w:p>
-    <w:p>
-      <w:pPr>
-        <w:pStyle w:val="Ttulo2"/>
-      </w:pPr>
-      <w:bookmarkStart w:id="20" w:name="_Toc448254563"/>
-      <w:r>
-        <w:t>5.2 Documentación de construcción</w:t>
-      </w:r>
-      <w:bookmarkEnd w:id="20"/>
-    </w:p>
-    <w:p>
-      <w:r>
-        <w:t>Hay que incluir una descripción de la construcción del prototipo, incluyendo algún extracto de código fuente. No es necesario todo el código. Sólo algún extracto para ver cómo se ha comentado.</w:t>
-      </w:r>
-    </w:p>
-    <w:p>
-      <w:pPr>
-        <w:pStyle w:val="Ttulo2"/>
-      </w:pPr>
-      <w:bookmarkStart w:id="21" w:name="_Toc448254564"/>
-      <w:r>
-        <w:t>5.3 Documentación de pruebas</w:t>
-      </w:r>
-      <w:bookmarkEnd w:id="21"/>
-    </w:p>
-    <w:p>
-      <w:r>
-        <w:t>Casos de prueba establecidos y resultados de las pruebas y acciones de corrección. No es creíble que no hayan aparecido errores en los caso de prueba.</w:t>
-      </w:r>
-    </w:p>
-    <w:p>
-      <w:pPr>
-        <w:pStyle w:val="Ttulo2"/>
-      </w:pPr>
-      <w:bookmarkStart w:id="22" w:name="_Toc448254565"/>
-      <w:r>
-        <w:t>5.4 Documentación de instalación</w:t>
-      </w:r>
-      <w:bookmarkEnd w:id="22"/>
-    </w:p>
-    <w:p>
-      <w:r>
-        <w:t>Descripción suficiente para que una persona que no ha participado en el proyecto pueda instalar el prototipo.</w:t>
-      </w:r>
-    </w:p>
-    <w:p>
-      <w:pPr>
-        <w:pStyle w:val="Ttulo2"/>
-      </w:pPr>
-      <w:bookmarkStart w:id="23" w:name="_Toc448254566"/>
-      <w:r>
-        <w:t>5.5 Manual de usuario</w:t>
-      </w:r>
-      <w:bookmarkEnd w:id="23"/>
-    </w:p>
-    <w:p>
-      <w:r>
-        <w:t>Descripción suficiente para que una persona que no ha participado en el proyecto pueda utilizar toda la funcionalidad que ofrece el prototipo. Que debe coincidir con los requisitos funcionales incluidos en el apartado 2.</w:t>
-      </w:r>
-    </w:p>
-    <w:p>
-      <w:pPr>
-        <w:jc w:val="left"/>
-        <w:rPr>
-          <w:rFonts w:eastAsiaTheme="majorEastAsia"/>
-          <w:b/>
-          <w:color w:val="000000" w:themeColor="text1"/>
-          <w:sz w:val="28"/>
-          <w:szCs w:val="28"/>
-        </w:rPr>
-      </w:pPr>
-      <w:r>
-        <w:br w:type="page"/>
-      </w:r>
-    </w:p>
-    <w:p>
-      <w:pPr>
-        <w:pStyle w:val="Ttulo1"/>
-      </w:pPr>
       <w:bookmarkStart w:id="24" w:name="_Toc448254567"/>
       <w:r>
         <w:lastRenderedPageBreak/>
@@ -3736,14 +3750,6 @@
       <w:bookmarkEnd w:id="24"/>
     </w:p>
     <w:p>
-      <w:r>
-        <w:t>Se trata de dar valores a los criterios de comparación</w:t>
-      </w:r>
-      <w:r>
-        <w:t xml:space="preserve"> definidos en el apartado 3 sobre la implementación de cada uno de los prototipos.</w:t>
-      </w:r>
-    </w:p>
-    <w:p>
       <w:pPr>
         <w:pStyle w:val="Ttulo2"/>
       </w:pPr>
@@ -3770,7 +3776,15 @@
     </w:p>
     <w:p>
       <w:r>
-        <w:t>Debe incluir al  menos una tabla con la siguiente estructura.</w:t>
+        <w:t xml:space="preserve">Evaluación de criterios en </w:t>
+      </w:r>
+      <w:proofErr w:type="spellStart"/>
+      <w:r>
+        <w:t>Selenium</w:t>
+      </w:r>
+      <w:proofErr w:type="spellEnd"/>
+      <w:r>
+        <w:t>.</w:t>
       </w:r>
     </w:p>
     <w:tbl>
@@ -3830,8 +3844,14 @@
             <w:tcW w:w="1980" w:type="dxa"/>
           </w:tcPr>
           <w:p>
-            <w:r>
-              <w:t>Criterio 1</w:t>
+            <w:pPr>
+              <w:jc w:val="left"/>
+            </w:pPr>
+            <w:r>
+              <w:t xml:space="preserve">Tiempo </w:t>
+            </w:r>
+            <w:r>
+              <w:t>de desarrollo</w:t>
             </w:r>
           </w:p>
         </w:tc>
@@ -3839,7 +3859,17 @@
           <w:tcPr>
             <w:tcW w:w="6514" w:type="dxa"/>
           </w:tcPr>
-          <w:p/>
+          <w:p>
+            <w:pPr>
+              <w:tabs>
+                <w:tab w:val="left" w:pos="1800"/>
+              </w:tabs>
+              <w:jc w:val="left"/>
+            </w:pPr>
+            <w:r>
+              <w:t>Muy alto</w:t>
+            </w:r>
+          </w:p>
         </w:tc>
       </w:tr>
       <w:tr>
@@ -3848,8 +3878,11 @@
             <w:tcW w:w="1980" w:type="dxa"/>
           </w:tcPr>
           <w:p>
-            <w:r>
-              <w:t>Criterio 2</w:t>
+            <w:pPr>
+              <w:jc w:val="left"/>
+            </w:pPr>
+            <w:r>
+              <w:t>Recursos necesarios</w:t>
             </w:r>
           </w:p>
         </w:tc>
@@ -3857,7 +3890,11 @@
           <w:tcPr>
             <w:tcW w:w="6514" w:type="dxa"/>
           </w:tcPr>
-          <w:p/>
+          <w:p>
+            <w:r>
+              <w:t>Alto</w:t>
+            </w:r>
+          </w:p>
         </w:tc>
       </w:tr>
       <w:tr>
@@ -3866,8 +3903,11 @@
             <w:tcW w:w="1980" w:type="dxa"/>
           </w:tcPr>
           <w:p>
-            <w:r>
-              <w:t>…</w:t>
+            <w:pPr>
+              <w:jc w:val="left"/>
+            </w:pPr>
+            <w:r>
+              <w:t>Dificultad de desarrollo</w:t>
             </w:r>
           </w:p>
         </w:tc>
@@ -3875,7 +3915,11 @@
           <w:tcPr>
             <w:tcW w:w="6514" w:type="dxa"/>
           </w:tcPr>
-          <w:p/>
+          <w:p>
+            <w:r>
+              <w:t>Alto</w:t>
+            </w:r>
+          </w:p>
         </w:tc>
       </w:tr>
       <w:tr>
@@ -3884,8 +3928,11 @@
             <w:tcW w:w="1980" w:type="dxa"/>
           </w:tcPr>
           <w:p>
-            <w:r>
-              <w:t>Criterio N</w:t>
+            <w:pPr>
+              <w:jc w:val="left"/>
+            </w:pPr>
+            <w:r>
+              <w:t>Tiempo de uso</w:t>
             </w:r>
           </w:p>
         </w:tc>
@@ -3893,18 +3940,216 @@
           <w:tcPr>
             <w:tcW w:w="6514" w:type="dxa"/>
           </w:tcPr>
-          <w:p/>
+          <w:p>
+            <w:r>
+              <w:t>Medio</w:t>
+            </w:r>
+          </w:p>
+        </w:tc>
+      </w:tr>
+      <w:tr>
+        <w:tc>
+          <w:tcPr>
+            <w:tcW w:w="1980" w:type="dxa"/>
+          </w:tcPr>
+          <w:p>
+            <w:pPr>
+              <w:jc w:val="left"/>
+            </w:pPr>
+            <w:r>
+              <w:t>Facilidad de uso</w:t>
+            </w:r>
+          </w:p>
+        </w:tc>
+        <w:tc>
+          <w:tcPr>
+            <w:tcW w:w="6514" w:type="dxa"/>
+          </w:tcPr>
+          <w:p>
+            <w:r>
+              <w:t>Bajo</w:t>
+            </w:r>
+          </w:p>
+        </w:tc>
+      </w:tr>
+      <w:tr>
+        <w:tc>
+          <w:tcPr>
+            <w:tcW w:w="1980" w:type="dxa"/>
+          </w:tcPr>
+          <w:p>
+            <w:pPr>
+              <w:jc w:val="left"/>
+            </w:pPr>
+            <w:r>
+              <w:t>Número de iteraciones</w:t>
+            </w:r>
+          </w:p>
+        </w:tc>
+        <w:tc>
+          <w:tcPr>
+            <w:tcW w:w="6514" w:type="dxa"/>
+          </w:tcPr>
+          <w:p>
+            <w:r>
+              <w:t>Alto</w:t>
+            </w:r>
+          </w:p>
+        </w:tc>
+      </w:tr>
+      <w:tr>
+        <w:tc>
+          <w:tcPr>
+            <w:tcW w:w="1980" w:type="dxa"/>
+          </w:tcPr>
+          <w:p>
+            <w:pPr>
+              <w:jc w:val="left"/>
+            </w:pPr>
+            <w:r>
+              <w:t>Tiempo de acceso</w:t>
+            </w:r>
+          </w:p>
+        </w:tc>
+        <w:tc>
+          <w:tcPr>
+            <w:tcW w:w="6514" w:type="dxa"/>
+          </w:tcPr>
+          <w:p>
+            <w:r>
+              <w:t>Medio</w:t>
+            </w:r>
+          </w:p>
+        </w:tc>
+      </w:tr>
+      <w:tr>
+        <w:tc>
+          <w:tcPr>
+            <w:tcW w:w="1980" w:type="dxa"/>
+          </w:tcPr>
+          <w:p>
+            <w:pPr>
+              <w:jc w:val="left"/>
+            </w:pPr>
+            <w:r>
+              <w:t>Tiempo de verificación</w:t>
+            </w:r>
+          </w:p>
+        </w:tc>
+        <w:tc>
+          <w:tcPr>
+            <w:tcW w:w="6514" w:type="dxa"/>
+          </w:tcPr>
+          <w:p>
+            <w:r>
+              <w:t>Medio</w:t>
+            </w:r>
+          </w:p>
+        </w:tc>
+      </w:tr>
+      <w:tr>
+        <w:tc>
+          <w:tcPr>
+            <w:tcW w:w="1980" w:type="dxa"/>
+          </w:tcPr>
+          <w:p>
+            <w:pPr>
+              <w:jc w:val="left"/>
+            </w:pPr>
+            <w:r>
+              <w:t>Forma de mostrar el proceso</w:t>
+            </w:r>
+          </w:p>
+        </w:tc>
+        <w:tc>
+          <w:tcPr>
+            <w:tcW w:w="6514" w:type="dxa"/>
+          </w:tcPr>
+          <w:p>
+            <w:r>
+              <w:t>Medio</w:t>
+            </w:r>
+          </w:p>
+        </w:tc>
+      </w:tr>
+      <w:tr>
+        <w:tc>
+          <w:tcPr>
+            <w:tcW w:w="1980" w:type="dxa"/>
+          </w:tcPr>
+          <w:p>
+            <w:pPr>
+              <w:jc w:val="left"/>
+            </w:pPr>
+            <w:r>
+              <w:t>Tiempo registro</w:t>
+            </w:r>
+          </w:p>
+        </w:tc>
+        <w:tc>
+          <w:tcPr>
+            <w:tcW w:w="6514" w:type="dxa"/>
+          </w:tcPr>
+          <w:p>
+            <w:r>
+              <w:t>Bajo</w:t>
+            </w:r>
+          </w:p>
+        </w:tc>
+      </w:tr>
+      <w:tr>
+        <w:tc>
+          <w:tcPr>
+            <w:tcW w:w="1980" w:type="dxa"/>
+          </w:tcPr>
+          <w:p>
+            <w:pPr>
+              <w:jc w:val="left"/>
+            </w:pPr>
+            <w:r>
+              <w:t>Problemas durante el desarrollo</w:t>
+            </w:r>
+          </w:p>
+        </w:tc>
+        <w:tc>
+          <w:tcPr>
+            <w:tcW w:w="6514" w:type="dxa"/>
+          </w:tcPr>
+          <w:p>
+            <w:r>
+              <w:t>Alto</w:t>
+            </w:r>
+          </w:p>
+        </w:tc>
+      </w:tr>
+      <w:tr>
+        <w:tc>
+          <w:tcPr>
+            <w:tcW w:w="1980" w:type="dxa"/>
+          </w:tcPr>
+          <w:p>
+            <w:pPr>
+              <w:jc w:val="left"/>
+            </w:pPr>
+            <w:r>
+              <w:t>Experiencia requerida</w:t>
+            </w:r>
+          </w:p>
+        </w:tc>
+        <w:tc>
+          <w:tcPr>
+            <w:tcW w:w="6514" w:type="dxa"/>
+          </w:tcPr>
+          <w:p>
+            <w:r>
+              <w:t>Alto</w:t>
+            </w:r>
+          </w:p>
         </w:tc>
       </w:tr>
     </w:tbl>
     <w:p/>
     <w:p>
-      <w:r>
-        <w:t>Y algunos comentarios aclaratorios sobre aquellos criterios cuyo valor indicado en la tabla no sea suficiente para entenderlo.</w:t>
-      </w:r>
-    </w:p>
-    <w:p/>
-    <w:p>
       <w:pPr>
         <w:pStyle w:val="Ttulo2"/>
       </w:pPr>
@@ -3929,6 +4174,344 @@
       </w:r>
       <w:bookmarkEnd w:id="26"/>
     </w:p>
+    <w:p>
+      <w:r>
+        <w:t xml:space="preserve">Evaluación de criterios en </w:t>
+      </w:r>
+      <w:proofErr w:type="spellStart"/>
+      <w:r>
+        <w:t>Telerik</w:t>
+      </w:r>
+      <w:proofErr w:type="spellEnd"/>
+      <w:r>
+        <w:t>.</w:t>
+      </w:r>
+    </w:p>
+    <w:tbl>
+      <w:tblPr>
+        <w:tblStyle w:val="Tablaconcuadrcula"/>
+        <w:tblW w:w="0" w:type="auto"/>
+        <w:tblLook w:val="04A0" w:firstRow="1" w:lastRow="0" w:firstColumn="1" w:lastColumn="0" w:noHBand="0" w:noVBand="1"/>
+      </w:tblPr>
+      <w:tblGrid>
+        <w:gridCol w:w="1980"/>
+        <w:gridCol w:w="6514"/>
+      </w:tblGrid>
+      <w:tr>
+        <w:trPr>
+          <w:tblHeader/>
+        </w:trPr>
+        <w:tc>
+          <w:tcPr>
+            <w:tcW w:w="1980" w:type="dxa"/>
+          </w:tcPr>
+          <w:p>
+            <w:pPr>
+              <w:rPr>
+                <w:b/>
+              </w:rPr>
+            </w:pPr>
+            <w:r>
+              <w:rPr>
+                <w:b/>
+              </w:rPr>
+              <w:t>CRITERIO</w:t>
+            </w:r>
+          </w:p>
+        </w:tc>
+        <w:tc>
+          <w:tcPr>
+            <w:tcW w:w="6514" w:type="dxa"/>
+          </w:tcPr>
+          <w:p>
+            <w:pPr>
+              <w:rPr>
+                <w:b/>
+              </w:rPr>
+            </w:pPr>
+            <w:r>
+              <w:rPr>
+                <w:b/>
+              </w:rPr>
+              <w:t>EVALUACIÓN</w:t>
+            </w:r>
+          </w:p>
+        </w:tc>
+      </w:tr>
+      <w:tr>
+        <w:tc>
+          <w:tcPr>
+            <w:tcW w:w="1980" w:type="dxa"/>
+          </w:tcPr>
+          <w:p>
+            <w:r>
+              <w:t>Tiempo de desarrollo</w:t>
+            </w:r>
+          </w:p>
+        </w:tc>
+        <w:tc>
+          <w:tcPr>
+            <w:tcW w:w="6514" w:type="dxa"/>
+          </w:tcPr>
+          <w:p>
+            <w:pPr>
+              <w:tabs>
+                <w:tab w:val="left" w:pos="1800"/>
+              </w:tabs>
+            </w:pPr>
+            <w:r>
+              <w:t>Medio</w:t>
+            </w:r>
+            <w:r>
+              <w:tab/>
+            </w:r>
+          </w:p>
+        </w:tc>
+      </w:tr>
+      <w:tr>
+        <w:tc>
+          <w:tcPr>
+            <w:tcW w:w="1980" w:type="dxa"/>
+          </w:tcPr>
+          <w:p>
+            <w:r>
+              <w:t>Recursos necesarios</w:t>
+            </w:r>
+          </w:p>
+        </w:tc>
+        <w:tc>
+          <w:tcPr>
+            <w:tcW w:w="6514" w:type="dxa"/>
+          </w:tcPr>
+          <w:p>
+            <w:r>
+              <w:t>Bajo</w:t>
+            </w:r>
+          </w:p>
+        </w:tc>
+      </w:tr>
+      <w:tr>
+        <w:tc>
+          <w:tcPr>
+            <w:tcW w:w="1980" w:type="dxa"/>
+          </w:tcPr>
+          <w:p>
+            <w:r>
+              <w:t>Dificultad de desarrollo</w:t>
+            </w:r>
+          </w:p>
+        </w:tc>
+        <w:tc>
+          <w:tcPr>
+            <w:tcW w:w="6514" w:type="dxa"/>
+          </w:tcPr>
+          <w:p>
+            <w:r>
+              <w:t>Medio</w:t>
+            </w:r>
+          </w:p>
+        </w:tc>
+      </w:tr>
+      <w:tr>
+        <w:tc>
+          <w:tcPr>
+            <w:tcW w:w="1980" w:type="dxa"/>
+          </w:tcPr>
+          <w:p>
+            <w:r>
+              <w:t>Tiempo de uso</w:t>
+            </w:r>
+          </w:p>
+        </w:tc>
+        <w:tc>
+          <w:tcPr>
+            <w:tcW w:w="6514" w:type="dxa"/>
+          </w:tcPr>
+          <w:p>
+            <w:r>
+              <w:t>Medio</w:t>
+            </w:r>
+          </w:p>
+        </w:tc>
+      </w:tr>
+      <w:tr>
+        <w:tc>
+          <w:tcPr>
+            <w:tcW w:w="1980" w:type="dxa"/>
+          </w:tcPr>
+          <w:p>
+            <w:r>
+              <w:t>Facilidad de uso</w:t>
+            </w:r>
+          </w:p>
+        </w:tc>
+        <w:tc>
+          <w:tcPr>
+            <w:tcW w:w="6514" w:type="dxa"/>
+          </w:tcPr>
+          <w:p>
+            <w:r>
+              <w:t>Alta</w:t>
+            </w:r>
+          </w:p>
+        </w:tc>
+      </w:tr>
+      <w:tr>
+        <w:tc>
+          <w:tcPr>
+            <w:tcW w:w="1980" w:type="dxa"/>
+          </w:tcPr>
+          <w:p>
+            <w:r>
+              <w:t>Número de iteraciones</w:t>
+            </w:r>
+          </w:p>
+        </w:tc>
+        <w:tc>
+          <w:tcPr>
+            <w:tcW w:w="6514" w:type="dxa"/>
+          </w:tcPr>
+          <w:p>
+            <w:r>
+              <w:t>Alto</w:t>
+            </w:r>
+          </w:p>
+        </w:tc>
+      </w:tr>
+      <w:tr>
+        <w:tc>
+          <w:tcPr>
+            <w:tcW w:w="1980" w:type="dxa"/>
+          </w:tcPr>
+          <w:p>
+            <w:r>
+              <w:t>Tiempo de acceso</w:t>
+            </w:r>
+          </w:p>
+        </w:tc>
+        <w:tc>
+          <w:tcPr>
+            <w:tcW w:w="6514" w:type="dxa"/>
+          </w:tcPr>
+          <w:p>
+            <w:r>
+              <w:t>Medio</w:t>
+            </w:r>
+          </w:p>
+        </w:tc>
+      </w:tr>
+      <w:tr>
+        <w:tc>
+          <w:tcPr>
+            <w:tcW w:w="1980" w:type="dxa"/>
+          </w:tcPr>
+          <w:p>
+            <w:r>
+              <w:t>Tiempo de verificación</w:t>
+            </w:r>
+          </w:p>
+        </w:tc>
+        <w:tc>
+          <w:tcPr>
+            <w:tcW w:w="6514" w:type="dxa"/>
+          </w:tcPr>
+          <w:p>
+            <w:r>
+              <w:t>Medio</w:t>
+            </w:r>
+          </w:p>
+        </w:tc>
+      </w:tr>
+      <w:tr>
+        <w:tc>
+          <w:tcPr>
+            <w:tcW w:w="1980" w:type="dxa"/>
+          </w:tcPr>
+          <w:p>
+            <w:r>
+              <w:t>Forma de mostrar el proceso</w:t>
+            </w:r>
+          </w:p>
+        </w:tc>
+        <w:tc>
+          <w:tcPr>
+            <w:tcW w:w="6514" w:type="dxa"/>
+          </w:tcPr>
+          <w:p>
+            <w:r>
+              <w:t>Medio</w:t>
+            </w:r>
+          </w:p>
+        </w:tc>
+      </w:tr>
+      <w:tr>
+        <w:tc>
+          <w:tcPr>
+            <w:tcW w:w="1980" w:type="dxa"/>
+          </w:tcPr>
+          <w:p>
+            <w:r>
+              <w:lastRenderedPageBreak/>
+              <w:t>Tiempo registro</w:t>
+            </w:r>
+          </w:p>
+        </w:tc>
+        <w:tc>
+          <w:tcPr>
+            <w:tcW w:w="6514" w:type="dxa"/>
+          </w:tcPr>
+          <w:p>
+            <w:r>
+              <w:t>Bajo</w:t>
+            </w:r>
+          </w:p>
+        </w:tc>
+      </w:tr>
+      <w:tr>
+        <w:tc>
+          <w:tcPr>
+            <w:tcW w:w="1980" w:type="dxa"/>
+          </w:tcPr>
+          <w:p>
+            <w:r>
+              <w:t>Problemas durante el desarrollo</w:t>
+            </w:r>
+          </w:p>
+        </w:tc>
+        <w:tc>
+          <w:tcPr>
+            <w:tcW w:w="6514" w:type="dxa"/>
+          </w:tcPr>
+          <w:p>
+            <w:r>
+              <w:t>Bajo</w:t>
+            </w:r>
+          </w:p>
+        </w:tc>
+      </w:tr>
+      <w:tr>
+        <w:tc>
+          <w:tcPr>
+            <w:tcW w:w="1980" w:type="dxa"/>
+          </w:tcPr>
+          <w:p>
+            <w:r>
+              <w:t>Experiencia requerida</w:t>
+            </w:r>
+          </w:p>
+        </w:tc>
+        <w:tc>
+          <w:tcPr>
+            <w:tcW w:w="6514" w:type="dxa"/>
+          </w:tcPr>
+          <w:p>
+            <w:r>
+              <w:t>Bajo</w:t>
+            </w:r>
+          </w:p>
+        </w:tc>
+      </w:tr>
+    </w:tbl>
     <w:p/>
     <w:p/>
     <w:p>
@@ -4314,7 +4897,7 @@
           <w:rPr>
             <w:noProof/>
           </w:rPr>
-          <w:t>5</w:t>
+          <w:t>12</w:t>
         </w:r>
         <w:r>
           <w:fldChar w:fldCharType="end"/>
@@ -5838,7 +6421,7 @@
 </file>
 
 <file path=customXml/itemProps1.xml><?xml version="1.0" encoding="utf-8"?>
-<ds:datastoreItem xmlns:ds="http://schemas.openxmlformats.org/officeDocument/2006/customXml" ds:itemID="{66BB5027-A897-44B5-9A19-EA34DBD3F6D2}">
+<ds:datastoreItem xmlns:ds="http://schemas.openxmlformats.org/officeDocument/2006/customXml" ds:itemID="{8C3FC788-BD6B-4A13-B950-CD317F9E25B6}">
   <ds:schemaRefs>
     <ds:schemaRef ds:uri="http://schemas.openxmlformats.org/officeDocument/2006/bibliography"/>
   </ds:schemaRefs>

</xml_diff>